<commit_message>
formatar a nf para 00.000
</commit_message>
<xml_diff>
--- a/output/BALANCEAMENTO/CB-OS-12345-1.1.docx
+++ b/output/BALANCEAMENTO/CB-OS-12345-1.1.docx
@@ -30,7 +30,7 @@
           <w:rFonts w:ascii="Arial" w:hAnsi="Arial" w:cs="Arial"/>
           <w:lang w:val="pt-PT"/>
         </w:rPr>
-        <w:t>CLIENTE TESTE</w:t>
+        <w:t>cliente</w:t>
       </w:r>
     </w:p>
     <w:p>
@@ -53,7 +53,7 @@
           <w:rFonts w:ascii="Arial" w:hAnsi="Arial" w:cs="Arial"/>
           <w:lang w:val="pt-PT"/>
         </w:rPr>
-        <w:t>EQUIPAMENTO TESTE</w:t>
+        <w:t>item 1</w:t>
       </w:r>
     </w:p>
     <w:p>
@@ -75,7 +75,7 @@
           <w:rFonts w:ascii="Arial" w:hAnsi="Arial" w:cs="Arial"/>
           <w:lang w:val="pt-PT"/>
         </w:rPr>
-        <w:t>12345</w:t>
+        <w:t>12.345</w:t>
       </w:r>
     </w:p>
     <w:p>

</xml_diff>